<commit_message>
matrix patterns done + update carnet
</commit_message>
<xml_diff>
--- a/Arduino/Carnet de bord.docx
+++ b/Arduino/Carnet de bord.docx
@@ -60,17 +60,76 @@
     <w:p>
       <w:pPr>
         <w:pStyle w:val="Sansinterligne"/>
-      </w:pPr>
-      <w:r>
-        <w:t>Création du bot discord. Apprentissage du .js et des commandes de base. Le bot répond aux commandes customisées.</w:t>
-      </w:r>
-    </w:p>
-    <w:p>
-      <w:pPr>
-        <w:pStyle w:val="Sansinterligne"/>
-      </w:pPr>
-      <w:r>
-        <w:t>Commande /rand qui fait rouler le dé, qui sera remplacée par l’event « le dé est secoué » plus tard. Il affiche une image d’un dé avec le chiffre obtenu, et cite le pseudo de la personne qui a fait l’action.</w:t>
+        <w:numPr>
+          <w:ilvl w:val="0"/>
+          <w:numId w:val="4"/>
+        </w:numPr>
+      </w:pPr>
+      <w:r>
+        <w:t xml:space="preserve">Création du bot discord. </w:t>
+      </w:r>
+    </w:p>
+    <w:p>
+      <w:pPr>
+        <w:pStyle w:val="Sansinterligne"/>
+        <w:numPr>
+          <w:ilvl w:val="0"/>
+          <w:numId w:val="4"/>
+        </w:numPr>
+      </w:pPr>
+      <w:r>
+        <w:t xml:space="preserve">Apprentissage du .js et des commandes de base. </w:t>
+      </w:r>
+    </w:p>
+    <w:p>
+      <w:pPr>
+        <w:pStyle w:val="Sansinterligne"/>
+        <w:numPr>
+          <w:ilvl w:val="0"/>
+          <w:numId w:val="4"/>
+        </w:numPr>
+      </w:pPr>
+      <w:r>
+        <w:t>Le bot répond aux commandes customisées.</w:t>
+      </w:r>
+    </w:p>
+    <w:p>
+      <w:pPr>
+        <w:pStyle w:val="Sansinterligne"/>
+        <w:numPr>
+          <w:ilvl w:val="0"/>
+          <w:numId w:val="4"/>
+        </w:numPr>
+      </w:pPr>
+      <w:r>
+        <w:t xml:space="preserve">Commande /rand qui fait rouler le dé, qui sera remplacée par l’event « le dé est secoué » plus tard. </w:t>
+      </w:r>
+    </w:p>
+    <w:p>
+      <w:pPr>
+        <w:pStyle w:val="Sansinterligne"/>
+        <w:numPr>
+          <w:ilvl w:val="1"/>
+          <w:numId w:val="4"/>
+        </w:numPr>
+      </w:pPr>
+      <w:r>
+        <w:t>Il affiche une image d’un dé avec le chiffre obtenu</w:t>
+      </w:r>
+      <w:r>
+        <w:t>…</w:t>
+      </w:r>
+    </w:p>
+    <w:p>
+      <w:pPr>
+        <w:pStyle w:val="Sansinterligne"/>
+        <w:numPr>
+          <w:ilvl w:val="1"/>
+          <w:numId w:val="4"/>
+        </w:numPr>
+      </w:pPr>
+      <w:r>
+        <w:t>et cite le pseudo de la personne qui a fait l’action.</w:t>
       </w:r>
     </w:p>
     <w:p>
@@ -95,49 +154,83 @@
           <w:b/>
           <w:bCs/>
         </w:rPr>
-        <w:t xml:space="preserve">Semaine </w:t>
-      </w:r>
-      <w:r>
+        <w:t>Semaine 07/03 – 13/03 :</w:t>
+      </w:r>
+    </w:p>
+    <w:p>
+      <w:pPr>
+        <w:pStyle w:val="Sansinterligne"/>
+        <w:numPr>
+          <w:ilvl w:val="0"/>
+          <w:numId w:val="3"/>
+        </w:numPr>
+      </w:pPr>
+      <w:r>
+        <w:t>Tests matrice 8x8</w:t>
+      </w:r>
+      <w:r>
+        <w:t xml:space="preserve"> + arduino</w:t>
+      </w:r>
+    </w:p>
+    <w:p>
+      <w:pPr>
+        <w:pStyle w:val="Sansinterligne"/>
+        <w:numPr>
+          <w:ilvl w:val="0"/>
+          <w:numId w:val="3"/>
+        </w:numPr>
+      </w:pPr>
+      <w:r>
+        <w:t>Tests tilt + arduino</w:t>
+      </w:r>
+    </w:p>
+    <w:p>
+      <w:pPr>
+        <w:pStyle w:val="Sansinterligne"/>
+        <w:numPr>
+          <w:ilvl w:val="0"/>
+          <w:numId w:val="3"/>
+        </w:numPr>
+      </w:pPr>
+      <w:r>
+        <w:t>Tests tilt + matrice : quand je secoue le tilt, la matrice s’allume</w:t>
+      </w:r>
+    </w:p>
+    <w:p>
+      <w:pPr>
+        <w:pStyle w:val="Sansinterligne"/>
+        <w:numPr>
+          <w:ilvl w:val="0"/>
+          <w:numId w:val="3"/>
+        </w:numPr>
+      </w:pPr>
+      <w:r>
+        <w:t xml:space="preserve">Intégration de patterns </w:t>
+      </w:r>
+    </w:p>
+    <w:p>
+      <w:pPr>
+        <w:pStyle w:val="Sansinterligne"/>
+      </w:pPr>
+    </w:p>
+    <w:p>
+      <w:pPr>
+        <w:pStyle w:val="Sansinterligne"/>
+        <w:numPr>
+          <w:ilvl w:val="0"/>
+          <w:numId w:val="2"/>
+        </w:numPr>
         <w:rPr>
           <w:b/>
           <w:bCs/>
         </w:rPr>
-        <w:t>07</w:t>
-      </w:r>
+      </w:pPr>
       <w:r>
         <w:rPr>
           <w:b/>
           <w:bCs/>
         </w:rPr>
-        <w:t>/0</w:t>
-      </w:r>
-      <w:r>
-        <w:rPr>
-          <w:b/>
-          <w:bCs/>
-        </w:rPr>
-        <w:t>3</w:t>
-      </w:r>
-      <w:r>
-        <w:rPr>
-          <w:b/>
-          <w:bCs/>
-        </w:rPr>
-        <w:t xml:space="preserve"> – </w:t>
-      </w:r>
-      <w:r>
-        <w:rPr>
-          <w:b/>
-          <w:bCs/>
-        </w:rPr>
-        <w:t>13</w:t>
-      </w:r>
-      <w:r>
-        <w:rPr>
-          <w:b/>
-          <w:bCs/>
-        </w:rPr>
-        <w:t>/03 :</w:t>
+        <w:t>Semaine 14/30 – 20/03 :</w:t>
       </w:r>
     </w:p>
     <w:p>
@@ -149,10 +242,7 @@
         </w:numPr>
       </w:pPr>
       <w:r>
-        <w:t>Tests matrice 8x8</w:t>
-      </w:r>
-      <w:r>
-        <w:t xml:space="preserve"> + arduino</w:t>
+        <w:t>Ajout du random quand on secoue le prototype</w:t>
       </w:r>
     </w:p>
     <w:p>
@@ -164,7 +254,7 @@
         </w:numPr>
       </w:pPr>
       <w:r>
-        <w:t>Tests tilt + arduino</w:t>
+        <w:t>Ajout des patterns qui représentent les chiffres</w:t>
       </w:r>
     </w:p>
     <w:p>
@@ -176,19 +266,7 @@
         </w:numPr>
       </w:pPr>
       <w:r>
-        <w:t>Tests tilt + matrice : quand je secoue le tilt, la matrice s’allume</w:t>
-      </w:r>
-    </w:p>
-    <w:p>
-      <w:pPr>
-        <w:pStyle w:val="Sansinterligne"/>
-        <w:numPr>
-          <w:ilvl w:val="0"/>
-          <w:numId w:val="3"/>
-        </w:numPr>
-      </w:pPr>
-      <w:r>
-        <w:t xml:space="preserve">Intégration de patterns </w:t>
+        <w:t>Vidéo avancement</w:t>
       </w:r>
     </w:p>
     <w:p>
@@ -221,7 +299,7 @@
         </w:numPr>
       </w:pPr>
       <w:r>
-        <w:t>Afficher des chiffres sur la matrice</w:t>
+        <w:t>Intégrer 3 boutons : d6 d10 d20</w:t>
       </w:r>
     </w:p>
     <w:p>
@@ -233,31 +311,7 @@
         </w:numPr>
       </w:pPr>
       <w:r>
-        <w:t>Fonction random</w:t>
-      </w:r>
-    </w:p>
-    <w:p>
-      <w:pPr>
-        <w:pStyle w:val="Sansinterligne"/>
-        <w:numPr>
-          <w:ilvl w:val="0"/>
-          <w:numId w:val="2"/>
-        </w:numPr>
-      </w:pPr>
-      <w:r>
-        <w:t>Quand on secoue, on choisit un nombre random puis on l’affiche</w:t>
-      </w:r>
-    </w:p>
-    <w:p>
-      <w:pPr>
-        <w:pStyle w:val="Sansinterligne"/>
-        <w:numPr>
-          <w:ilvl w:val="0"/>
-          <w:numId w:val="2"/>
-        </w:numPr>
-      </w:pPr>
-      <w:r>
-        <w:t>Intégrer 3 boutons : d6 d10 d20</w:t>
+        <w:t>Améliorer le random</w:t>
       </w:r>
     </w:p>
     <w:p>
@@ -709,6 +763,118 @@
       </w:rPr>
     </w:lvl>
   </w:abstractNum>
+  <w:abstractNum w:abstractNumId="3" w15:restartNumberingAfterBreak="0">
+    <w:nsid w:val="64D46712"/>
+    <w:multiLevelType w:val="hybridMultilevel"/>
+    <w:tmpl w:val="4300DD8E"/>
+    <w:lvl w:ilvl="0" w:tplc="3E64D086">
+      <w:numFmt w:val="bullet"/>
+      <w:lvlText w:val="-"/>
+      <w:lvlJc w:val="left"/>
+      <w:pPr>
+        <w:ind w:left="720" w:hanging="360"/>
+      </w:pPr>
+      <w:rPr>
+        <w:rFonts w:ascii="Calibri" w:eastAsiaTheme="minorHAnsi" w:hAnsi="Calibri" w:cs="Calibri" w:hint="default"/>
+      </w:rPr>
+    </w:lvl>
+    <w:lvl w:ilvl="1" w:tplc="080C0003">
+      <w:start w:val="1"/>
+      <w:numFmt w:val="bullet"/>
+      <w:lvlText w:val="o"/>
+      <w:lvlJc w:val="left"/>
+      <w:pPr>
+        <w:ind w:left="1440" w:hanging="360"/>
+      </w:pPr>
+      <w:rPr>
+        <w:rFonts w:ascii="Courier New" w:hAnsi="Courier New" w:cs="Courier New" w:hint="default"/>
+      </w:rPr>
+    </w:lvl>
+    <w:lvl w:ilvl="2" w:tplc="080C0005" w:tentative="1">
+      <w:start w:val="1"/>
+      <w:numFmt w:val="bullet"/>
+      <w:lvlText w:val=""/>
+      <w:lvlJc w:val="left"/>
+      <w:pPr>
+        <w:ind w:left="2160" w:hanging="360"/>
+      </w:pPr>
+      <w:rPr>
+        <w:rFonts w:ascii="Wingdings" w:hAnsi="Wingdings" w:hint="default"/>
+      </w:rPr>
+    </w:lvl>
+    <w:lvl w:ilvl="3" w:tplc="080C0001" w:tentative="1">
+      <w:start w:val="1"/>
+      <w:numFmt w:val="bullet"/>
+      <w:lvlText w:val=""/>
+      <w:lvlJc w:val="left"/>
+      <w:pPr>
+        <w:ind w:left="2880" w:hanging="360"/>
+      </w:pPr>
+      <w:rPr>
+        <w:rFonts w:ascii="Symbol" w:hAnsi="Symbol" w:hint="default"/>
+      </w:rPr>
+    </w:lvl>
+    <w:lvl w:ilvl="4" w:tplc="080C0003" w:tentative="1">
+      <w:start w:val="1"/>
+      <w:numFmt w:val="bullet"/>
+      <w:lvlText w:val="o"/>
+      <w:lvlJc w:val="left"/>
+      <w:pPr>
+        <w:ind w:left="3600" w:hanging="360"/>
+      </w:pPr>
+      <w:rPr>
+        <w:rFonts w:ascii="Courier New" w:hAnsi="Courier New" w:cs="Courier New" w:hint="default"/>
+      </w:rPr>
+    </w:lvl>
+    <w:lvl w:ilvl="5" w:tplc="080C0005" w:tentative="1">
+      <w:start w:val="1"/>
+      <w:numFmt w:val="bullet"/>
+      <w:lvlText w:val=""/>
+      <w:lvlJc w:val="left"/>
+      <w:pPr>
+        <w:ind w:left="4320" w:hanging="360"/>
+      </w:pPr>
+      <w:rPr>
+        <w:rFonts w:ascii="Wingdings" w:hAnsi="Wingdings" w:hint="default"/>
+      </w:rPr>
+    </w:lvl>
+    <w:lvl w:ilvl="6" w:tplc="080C0001" w:tentative="1">
+      <w:start w:val="1"/>
+      <w:numFmt w:val="bullet"/>
+      <w:lvlText w:val=""/>
+      <w:lvlJc w:val="left"/>
+      <w:pPr>
+        <w:ind w:left="5040" w:hanging="360"/>
+      </w:pPr>
+      <w:rPr>
+        <w:rFonts w:ascii="Symbol" w:hAnsi="Symbol" w:hint="default"/>
+      </w:rPr>
+    </w:lvl>
+    <w:lvl w:ilvl="7" w:tplc="080C0003" w:tentative="1">
+      <w:start w:val="1"/>
+      <w:numFmt w:val="bullet"/>
+      <w:lvlText w:val="o"/>
+      <w:lvlJc w:val="left"/>
+      <w:pPr>
+        <w:ind w:left="5760" w:hanging="360"/>
+      </w:pPr>
+      <w:rPr>
+        <w:rFonts w:ascii="Courier New" w:hAnsi="Courier New" w:cs="Courier New" w:hint="default"/>
+      </w:rPr>
+    </w:lvl>
+    <w:lvl w:ilvl="8" w:tplc="080C0005" w:tentative="1">
+      <w:start w:val="1"/>
+      <w:numFmt w:val="bullet"/>
+      <w:lvlText w:val=""/>
+      <w:lvlJc w:val="left"/>
+      <w:pPr>
+        <w:ind w:left="6480" w:hanging="360"/>
+      </w:pPr>
+      <w:rPr>
+        <w:rFonts w:ascii="Wingdings" w:hAnsi="Wingdings" w:hint="default"/>
+      </w:rPr>
+    </w:lvl>
+  </w:abstractNum>
   <w:num w:numId="1">
     <w:abstractNumId w:val="1"/>
   </w:num>
@@ -717,6 +883,9 @@
   </w:num>
   <w:num w:numId="3">
     <w:abstractNumId w:val="0"/>
+  </w:num>
+  <w:num w:numId="4">
+    <w:abstractNumId w:val="3"/>
   </w:num>
 </w:numbering>
 </file>

</xml_diff>

<commit_message>
add recent updates and esp partially working
</commit_message>
<xml_diff>
--- a/Arduino/Carnet de bord.docx
+++ b/Arduino/Carnet de bord.docx
@@ -285,20 +285,64 @@
     <w:p>
       <w:pPr>
         <w:pStyle w:val="Sansinterligne"/>
-      </w:pPr>
-      <w:r>
+        <w:rPr>
+          <w:b/>
+          <w:bCs/>
+          <w:i/>
+          <w:iCs/>
+          <w:color w:val="FF0000"/>
+          <w:u w:val="single"/>
+        </w:rPr>
+      </w:pPr>
+      <w:r>
+        <w:rPr>
+          <w:b/>
+          <w:bCs/>
+          <w:i/>
+          <w:iCs/>
+          <w:color w:val="FF0000"/>
+          <w:u w:val="single"/>
+        </w:rPr>
         <w:t xml:space="preserve">A faire : </w:t>
       </w:r>
     </w:p>
     <w:p>
       <w:pPr>
         <w:pStyle w:val="Sansinterligne"/>
+        <w:rPr>
+          <w:b/>
+          <w:bCs/>
+        </w:rPr>
+      </w:pPr>
+      <w:r>
+        <w:rPr>
+          <w:b/>
+          <w:bCs/>
+        </w:rPr>
+        <w:t>Arduino :</w:t>
+      </w:r>
+    </w:p>
+    <w:p>
+      <w:pPr>
+        <w:pStyle w:val="Sansinterligne"/>
         <w:numPr>
           <w:ilvl w:val="0"/>
           <w:numId w:val="2"/>
         </w:numPr>
       </w:pPr>
       <w:r>
+        <w:t>Programme :</w:t>
+      </w:r>
+    </w:p>
+    <w:p>
+      <w:pPr>
+        <w:pStyle w:val="Sansinterligne"/>
+        <w:numPr>
+          <w:ilvl w:val="1"/>
+          <w:numId w:val="2"/>
+        </w:numPr>
+      </w:pPr>
+      <w:r>
         <w:t>Intégrer 3 boutons : d6 d10 d20</w:t>
       </w:r>
     </w:p>
@@ -306,7 +350,7 @@
       <w:pPr>
         <w:pStyle w:val="Sansinterligne"/>
         <w:numPr>
-          <w:ilvl w:val="0"/>
+          <w:ilvl w:val="1"/>
           <w:numId w:val="2"/>
         </w:numPr>
       </w:pPr>
@@ -317,13 +361,87 @@
     <w:p>
       <w:pPr>
         <w:pStyle w:val="Sansinterligne"/>
-      </w:pPr>
-    </w:p>
-    <w:p>
-      <w:pPr>
-        <w:pStyle w:val="Sansinterligne"/>
-      </w:pPr>
-      <w:r>
+        <w:numPr>
+          <w:ilvl w:val="1"/>
+          <w:numId w:val="2"/>
+        </w:numPr>
+      </w:pPr>
+      <w:r>
+        <w:t xml:space="preserve">Tant qu’on secoue le dé, </w:t>
+      </w:r>
+      <w:r>
+        <w:t xml:space="preserve">il ne lance pas le </w:t>
+      </w:r>
+      <w:proofErr w:type="gramStart"/>
+      <w:r>
+        <w:t xml:space="preserve">rand </w:t>
+      </w:r>
+      <w:r>
+        <w:t xml:space="preserve"> -</w:t>
+      </w:r>
+      <w:proofErr w:type="gramEnd"/>
+      <w:r>
+        <w:t>&gt; animation en conséquence</w:t>
+      </w:r>
+    </w:p>
+    <w:p>
+      <w:pPr>
+        <w:pStyle w:val="Sansinterligne"/>
+        <w:numPr>
+          <w:ilvl w:val="0"/>
+          <w:numId w:val="2"/>
+        </w:numPr>
+      </w:pPr>
+      <w:r>
+        <w:t>Electronique :</w:t>
+      </w:r>
+    </w:p>
+    <w:p>
+      <w:pPr>
+        <w:pStyle w:val="Sansinterligne"/>
+        <w:numPr>
+          <w:ilvl w:val="1"/>
+          <w:numId w:val="2"/>
+        </w:numPr>
+      </w:pPr>
+      <w:r>
+        <w:t>Intégrer l’alim par batterie</w:t>
+      </w:r>
+    </w:p>
+    <w:p>
+      <w:pPr>
+        <w:pStyle w:val="Sansinterligne"/>
+        <w:numPr>
+          <w:ilvl w:val="1"/>
+          <w:numId w:val="2"/>
+        </w:numPr>
+      </w:pPr>
+      <w:r>
+        <w:t>Souder le circuit sur une plaque de prototypage</w:t>
+      </w:r>
+    </w:p>
+    <w:p>
+      <w:pPr>
+        <w:pStyle w:val="Sansinterligne"/>
+        <w:rPr>
+          <w:b/>
+          <w:bCs/>
+        </w:rPr>
+      </w:pPr>
+    </w:p>
+    <w:p>
+      <w:pPr>
+        <w:pStyle w:val="Sansinterligne"/>
+        <w:rPr>
+          <w:b/>
+          <w:bCs/>
+        </w:rPr>
+      </w:pPr>
+      <w:r>
+        <w:rPr>
+          <w:b/>
+          <w:bCs/>
+        </w:rPr>
         <w:t xml:space="preserve">Bot discord : </w:t>
       </w:r>
     </w:p>
@@ -337,6 +455,150 @@
       </w:pPr>
       <w:r>
         <w:t>Récupérer la liste des gens dans un channel vocal et init une partie</w:t>
+      </w:r>
+    </w:p>
+    <w:p>
+      <w:pPr>
+        <w:pStyle w:val="Sansinterligne"/>
+      </w:pPr>
+    </w:p>
+    <w:p>
+      <w:pPr>
+        <w:pStyle w:val="Sansinterligne"/>
+        <w:pBdr>
+          <w:bottom w:val="single" w:sz="12" w:space="1" w:color="auto"/>
+        </w:pBdr>
+      </w:pPr>
+    </w:p>
+    <w:p>
+      <w:pPr>
+        <w:pStyle w:val="Sansinterligne"/>
+      </w:pPr>
+    </w:p>
+    <w:p>
+      <w:pPr>
+        <w:pStyle w:val="Sansinterligne"/>
+        <w:rPr>
+          <w:b/>
+          <w:bCs/>
+          <w:u w:val="single"/>
+        </w:rPr>
+      </w:pPr>
+      <w:r>
+        <w:rPr>
+          <w:b/>
+          <w:bCs/>
+          <w:u w:val="single"/>
+        </w:rPr>
+        <w:t>Liste de composants :</w:t>
+      </w:r>
+    </w:p>
+    <w:p>
+      <w:pPr>
+        <w:pStyle w:val="Sansinterligne"/>
+        <w:numPr>
+          <w:ilvl w:val="0"/>
+          <w:numId w:val="5"/>
+        </w:numPr>
+      </w:pPr>
+      <w:r>
+        <w:t>Arduino uno</w:t>
+      </w:r>
+    </w:p>
+    <w:p>
+      <w:pPr>
+        <w:pStyle w:val="Sansinterligne"/>
+        <w:numPr>
+          <w:ilvl w:val="0"/>
+          <w:numId w:val="5"/>
+        </w:numPr>
+      </w:pPr>
+      <w:r>
+        <w:t>ESP8266</w:t>
+      </w:r>
+    </w:p>
+    <w:p>
+      <w:pPr>
+        <w:pStyle w:val="Sansinterligne"/>
+        <w:numPr>
+          <w:ilvl w:val="0"/>
+          <w:numId w:val="5"/>
+        </w:numPr>
+      </w:pPr>
+      <w:r>
+        <w:t>Matrice leds RGB 8x8</w:t>
+      </w:r>
+    </w:p>
+    <w:p>
+      <w:pPr>
+        <w:pStyle w:val="Sansinterligne"/>
+        <w:numPr>
+          <w:ilvl w:val="0"/>
+          <w:numId w:val="5"/>
+        </w:numPr>
+      </w:pPr>
+      <w:r>
+        <w:t>Capteur d’inclinaison SW520D</w:t>
+      </w:r>
+    </w:p>
+    <w:p>
+      <w:pPr>
+        <w:pStyle w:val="Sansinterligne"/>
+        <w:numPr>
+          <w:ilvl w:val="0"/>
+          <w:numId w:val="5"/>
+        </w:numPr>
+      </w:pPr>
+      <w:r>
+        <w:t>Resistance 10k</w:t>
+      </w:r>
+    </w:p>
+    <w:p>
+      <w:pPr>
+        <w:pStyle w:val="Sansinterligne"/>
+        <w:numPr>
+          <w:ilvl w:val="0"/>
+          <w:numId w:val="5"/>
+        </w:numPr>
+      </w:pPr>
+      <w:r>
+        <w:t>Interrupteur à glissière</w:t>
+      </w:r>
+    </w:p>
+    <w:p>
+      <w:pPr>
+        <w:pStyle w:val="Sansinterligne"/>
+        <w:numPr>
+          <w:ilvl w:val="0"/>
+          <w:numId w:val="5"/>
+        </w:numPr>
+      </w:pPr>
+      <w:r>
+        <w:t>Interrupteur à bascule x3</w:t>
+      </w:r>
+    </w:p>
+    <w:p>
+      <w:pPr>
+        <w:pStyle w:val="Sansinterligne"/>
+        <w:numPr>
+          <w:ilvl w:val="0"/>
+          <w:numId w:val="5"/>
+        </w:numPr>
+      </w:pPr>
+      <w:r>
+        <w:t>Batterie lithium 18650 3,7V 3000mAh</w:t>
+      </w:r>
+    </w:p>
+    <w:p>
+      <w:pPr>
+        <w:pStyle w:val="Sansinterligne"/>
+        <w:numPr>
+          <w:ilvl w:val="0"/>
+          <w:numId w:val="5"/>
+        </w:numPr>
+      </w:pPr>
+      <w:r>
+        <w:t>Porte-piles convertisseur 5v/3v + chargeur micro usb</w:t>
       </w:r>
     </w:p>
     <w:p>
@@ -652,6 +914,118 @@
     </w:lvl>
   </w:abstractNum>
   <w:abstractNum w:abstractNumId="2" w15:restartNumberingAfterBreak="0">
+    <w:nsid w:val="2FD40B2F"/>
+    <w:multiLevelType w:val="hybridMultilevel"/>
+    <w:tmpl w:val="68AAD40A"/>
+    <w:lvl w:ilvl="0" w:tplc="FD684C4C">
+      <w:numFmt w:val="bullet"/>
+      <w:lvlText w:val="-"/>
+      <w:lvlJc w:val="left"/>
+      <w:pPr>
+        <w:ind w:left="720" w:hanging="360"/>
+      </w:pPr>
+      <w:rPr>
+        <w:rFonts w:ascii="Calibri" w:eastAsiaTheme="minorHAnsi" w:hAnsi="Calibri" w:cs="Calibri" w:hint="default"/>
+      </w:rPr>
+    </w:lvl>
+    <w:lvl w:ilvl="1" w:tplc="080C0003" w:tentative="1">
+      <w:start w:val="1"/>
+      <w:numFmt w:val="bullet"/>
+      <w:lvlText w:val="o"/>
+      <w:lvlJc w:val="left"/>
+      <w:pPr>
+        <w:ind w:left="1440" w:hanging="360"/>
+      </w:pPr>
+      <w:rPr>
+        <w:rFonts w:ascii="Courier New" w:hAnsi="Courier New" w:cs="Courier New" w:hint="default"/>
+      </w:rPr>
+    </w:lvl>
+    <w:lvl w:ilvl="2" w:tplc="080C0005" w:tentative="1">
+      <w:start w:val="1"/>
+      <w:numFmt w:val="bullet"/>
+      <w:lvlText w:val=""/>
+      <w:lvlJc w:val="left"/>
+      <w:pPr>
+        <w:ind w:left="2160" w:hanging="360"/>
+      </w:pPr>
+      <w:rPr>
+        <w:rFonts w:ascii="Wingdings" w:hAnsi="Wingdings" w:hint="default"/>
+      </w:rPr>
+    </w:lvl>
+    <w:lvl w:ilvl="3" w:tplc="080C0001" w:tentative="1">
+      <w:start w:val="1"/>
+      <w:numFmt w:val="bullet"/>
+      <w:lvlText w:val=""/>
+      <w:lvlJc w:val="left"/>
+      <w:pPr>
+        <w:ind w:left="2880" w:hanging="360"/>
+      </w:pPr>
+      <w:rPr>
+        <w:rFonts w:ascii="Symbol" w:hAnsi="Symbol" w:hint="default"/>
+      </w:rPr>
+    </w:lvl>
+    <w:lvl w:ilvl="4" w:tplc="080C0003" w:tentative="1">
+      <w:start w:val="1"/>
+      <w:numFmt w:val="bullet"/>
+      <w:lvlText w:val="o"/>
+      <w:lvlJc w:val="left"/>
+      <w:pPr>
+        <w:ind w:left="3600" w:hanging="360"/>
+      </w:pPr>
+      <w:rPr>
+        <w:rFonts w:ascii="Courier New" w:hAnsi="Courier New" w:cs="Courier New" w:hint="default"/>
+      </w:rPr>
+    </w:lvl>
+    <w:lvl w:ilvl="5" w:tplc="080C0005" w:tentative="1">
+      <w:start w:val="1"/>
+      <w:numFmt w:val="bullet"/>
+      <w:lvlText w:val=""/>
+      <w:lvlJc w:val="left"/>
+      <w:pPr>
+        <w:ind w:left="4320" w:hanging="360"/>
+      </w:pPr>
+      <w:rPr>
+        <w:rFonts w:ascii="Wingdings" w:hAnsi="Wingdings" w:hint="default"/>
+      </w:rPr>
+    </w:lvl>
+    <w:lvl w:ilvl="6" w:tplc="080C0001" w:tentative="1">
+      <w:start w:val="1"/>
+      <w:numFmt w:val="bullet"/>
+      <w:lvlText w:val=""/>
+      <w:lvlJc w:val="left"/>
+      <w:pPr>
+        <w:ind w:left="5040" w:hanging="360"/>
+      </w:pPr>
+      <w:rPr>
+        <w:rFonts w:ascii="Symbol" w:hAnsi="Symbol" w:hint="default"/>
+      </w:rPr>
+    </w:lvl>
+    <w:lvl w:ilvl="7" w:tplc="080C0003" w:tentative="1">
+      <w:start w:val="1"/>
+      <w:numFmt w:val="bullet"/>
+      <w:lvlText w:val="o"/>
+      <w:lvlJc w:val="left"/>
+      <w:pPr>
+        <w:ind w:left="5760" w:hanging="360"/>
+      </w:pPr>
+      <w:rPr>
+        <w:rFonts w:ascii="Courier New" w:hAnsi="Courier New" w:cs="Courier New" w:hint="default"/>
+      </w:rPr>
+    </w:lvl>
+    <w:lvl w:ilvl="8" w:tplc="080C0005" w:tentative="1">
+      <w:start w:val="1"/>
+      <w:numFmt w:val="bullet"/>
+      <w:lvlText w:val=""/>
+      <w:lvlJc w:val="left"/>
+      <w:pPr>
+        <w:ind w:left="6480" w:hanging="360"/>
+      </w:pPr>
+      <w:rPr>
+        <w:rFonts w:ascii="Wingdings" w:hAnsi="Wingdings" w:hint="default"/>
+      </w:rPr>
+    </w:lvl>
+  </w:abstractNum>
+  <w:abstractNum w:abstractNumId="3" w15:restartNumberingAfterBreak="0">
     <w:nsid w:val="40EA1915"/>
     <w:multiLevelType w:val="hybridMultilevel"/>
     <w:tmpl w:val="88E0836C"/>
@@ -666,7 +1040,7 @@
         <w:rFonts w:ascii="Symbol" w:eastAsiaTheme="minorHAnsi" w:hAnsi="Symbol" w:cstheme="minorBidi" w:hint="default"/>
       </w:rPr>
     </w:lvl>
-    <w:lvl w:ilvl="1" w:tplc="080C0003" w:tentative="1">
+    <w:lvl w:ilvl="1" w:tplc="080C0003">
       <w:start w:val="1"/>
       <w:numFmt w:val="bullet"/>
       <w:lvlText w:val="o"/>
@@ -763,7 +1137,7 @@
       </w:rPr>
     </w:lvl>
   </w:abstractNum>
-  <w:abstractNum w:abstractNumId="3" w15:restartNumberingAfterBreak="0">
+  <w:abstractNum w:abstractNumId="4" w15:restartNumberingAfterBreak="0">
     <w:nsid w:val="64D46712"/>
     <w:multiLevelType w:val="hybridMultilevel"/>
     <w:tmpl w:val="4300DD8E"/>
@@ -879,13 +1253,16 @@
     <w:abstractNumId w:val="1"/>
   </w:num>
   <w:num w:numId="2">
-    <w:abstractNumId w:val="2"/>
+    <w:abstractNumId w:val="3"/>
   </w:num>
   <w:num w:numId="3">
     <w:abstractNumId w:val="0"/>
   </w:num>
   <w:num w:numId="4">
-    <w:abstractNumId w:val="3"/>
+    <w:abstractNumId w:val="4"/>
+  </w:num>
+  <w:num w:numId="5">
+    <w:abstractNumId w:val="2"/>
   </w:num>
 </w:numbering>
 </file>

</xml_diff>

<commit_message>
add first try at rest api
</commit_message>
<xml_diff>
--- a/Arduino/Carnet de bord.docx
+++ b/Arduino/Carnet de bord.docx
@@ -1,6 +1,6 @@
 
 <file path=word/document.xml><?xml version="1.0" encoding="utf-8"?>
-<w:document xmlns:wpc="http://schemas.microsoft.com/office/word/2010/wordprocessingCanvas" xmlns:cx="http://schemas.microsoft.com/office/drawing/2014/chartex" xmlns:cx1="http://schemas.microsoft.com/office/drawing/2015/9/8/chartex" xmlns:cx2="http://schemas.microsoft.com/office/drawing/2015/10/21/chartex" xmlns:cx3="http://schemas.microsoft.com/office/drawing/2016/5/9/chartex" xmlns:cx4="http://schemas.microsoft.com/office/drawing/2016/5/10/chartex" xmlns:cx5="http://schemas.microsoft.com/office/drawing/2016/5/11/chartex" xmlns:cx6="http://schemas.microsoft.com/office/drawing/2016/5/12/chartex" xmlns:cx7="http://schemas.microsoft.com/office/drawing/2016/5/13/chartex" xmlns:cx8="http://schemas.microsoft.com/office/drawing/2016/5/14/chartex" xmlns:mc="http://schemas.openxmlformats.org/markup-compatibility/2006" xmlns:aink="http://schemas.microsoft.com/office/drawing/2016/ink" xmlns:am3d="http://schemas.microsoft.com/office/drawing/2017/model3d" xmlns:o="urn:schemas-microsoft-com:office:office" xmlns:r="http://schemas.openxmlformats.org/officeDocument/2006/relationships" xmlns:m="http://schemas.openxmlformats.org/officeDocument/2006/math" xmlns:v="urn:schemas-microsoft-com:vml" xmlns:wp14="http://schemas.microsoft.com/office/word/2010/wordprocessingDrawing" xmlns:wp="http://schemas.openxmlformats.org/drawingml/2006/wordprocessingDrawing" xmlns:w10="urn:schemas-microsoft-com:office:word" xmlns:w="http://schemas.openxmlformats.org/wordprocessingml/2006/main" xmlns:w14="http://schemas.microsoft.com/office/word/2010/wordml" xmlns:w15="http://schemas.microsoft.com/office/word/2012/wordml" xmlns:w16cex="http://schemas.microsoft.com/office/word/2018/wordml/cex" xmlns:w16cid="http://schemas.microsoft.com/office/word/2016/wordml/cid" xmlns:w16="http://schemas.microsoft.com/office/word/2018/wordml" xmlns:w16sdtdh="http://schemas.microsoft.com/office/word/2020/wordml/sdtdatahash" xmlns:w16se="http://schemas.microsoft.com/office/word/2015/wordml/symex" xmlns:wpg="http://schemas.microsoft.com/office/word/2010/wordprocessingGroup" xmlns:wpi="http://schemas.microsoft.com/office/word/2010/wordprocessingInk" xmlns:wne="http://schemas.microsoft.com/office/word/2006/wordml" xmlns:wps="http://schemas.microsoft.com/office/word/2010/wordprocessingShape" mc:Ignorable="w14 w15 w16se w16cid w16 w16cex w16sdtdh wp14">
+<w:document xmlns:wpc="http://schemas.microsoft.com/office/word/2010/wordprocessingCanvas" xmlns:cx="http://schemas.microsoft.com/office/drawing/2014/chartex" xmlns:cx1="http://schemas.microsoft.com/office/drawing/2015/9/8/chartex" xmlns:cx2="http://schemas.microsoft.com/office/drawing/2015/10/21/chartex" xmlns:cx3="http://schemas.microsoft.com/office/drawing/2016/5/9/chartex" xmlns:cx4="http://schemas.microsoft.com/office/drawing/2016/5/10/chartex" xmlns:cx5="http://schemas.microsoft.com/office/drawing/2016/5/11/chartex" xmlns:cx6="http://schemas.microsoft.com/office/drawing/2016/5/12/chartex" xmlns:cx7="http://schemas.microsoft.com/office/drawing/2016/5/13/chartex" xmlns:cx8="http://schemas.microsoft.com/office/drawing/2016/5/14/chartex" xmlns:mc="http://schemas.openxmlformats.org/markup-compatibility/2006" xmlns:aink="http://schemas.microsoft.com/office/drawing/2016/ink" xmlns:am3d="http://schemas.microsoft.com/office/drawing/2017/model3d" xmlns:o="urn:schemas-microsoft-com:office:office" xmlns:oel="http://schemas.microsoft.com/office/2019/extlst" xmlns:r="http://schemas.openxmlformats.org/officeDocument/2006/relationships" xmlns:m="http://schemas.openxmlformats.org/officeDocument/2006/math" xmlns:v="urn:schemas-microsoft-com:vml" xmlns:wp14="http://schemas.microsoft.com/office/word/2010/wordprocessingDrawing" xmlns:wp="http://schemas.openxmlformats.org/drawingml/2006/wordprocessingDrawing" xmlns:w10="urn:schemas-microsoft-com:office:word" xmlns:w="http://schemas.openxmlformats.org/wordprocessingml/2006/main" xmlns:w14="http://schemas.microsoft.com/office/word/2010/wordml" xmlns:w15="http://schemas.microsoft.com/office/word/2012/wordml" xmlns:w16cex="http://schemas.microsoft.com/office/word/2018/wordml/cex" xmlns:w16cid="http://schemas.microsoft.com/office/word/2016/wordml/cid" xmlns:w16="http://schemas.microsoft.com/office/word/2018/wordml" xmlns:w16sdtdh="http://schemas.microsoft.com/office/word/2020/wordml/sdtdatahash" xmlns:w16se="http://schemas.microsoft.com/office/word/2015/wordml/symex" xmlns:wpg="http://schemas.microsoft.com/office/word/2010/wordprocessingGroup" xmlns:wpi="http://schemas.microsoft.com/office/word/2010/wordprocessingInk" xmlns:wne="http://schemas.microsoft.com/office/word/2006/wordml" xmlns:wps="http://schemas.microsoft.com/office/word/2010/wordprocessingShape" mc:Ignorable="w14 w15 w16se w16cid w16 w16cex w16sdtdh wp14">
   <w:body>
     <w:p>
       <w:pPr>
@@ -230,7 +230,21 @@
           <w:b/>
           <w:bCs/>
         </w:rPr>
-        <w:t>Semaine 14/30 – 20/03 :</w:t>
+        <w:t>Semaine 14/</w:t>
+      </w:r>
+      <w:r>
+        <w:rPr>
+          <w:b/>
+          <w:bCs/>
+        </w:rPr>
+        <w:t>03</w:t>
+      </w:r>
+      <w:r>
+        <w:rPr>
+          <w:b/>
+          <w:bCs/>
+        </w:rPr>
+        <w:t xml:space="preserve"> – 20/03 :</w:t>
       </w:r>
     </w:p>
     <w:p>
@@ -267,6 +281,130 @@
       </w:pPr>
       <w:r>
         <w:t>Vidéo avancement</w:t>
+      </w:r>
+    </w:p>
+    <w:p>
+      <w:pPr>
+        <w:pStyle w:val="Sansinterligne"/>
+      </w:pPr>
+    </w:p>
+    <w:p>
+      <w:pPr>
+        <w:pStyle w:val="Sansinterligne"/>
+        <w:numPr>
+          <w:ilvl w:val="0"/>
+          <w:numId w:val="2"/>
+        </w:numPr>
+        <w:rPr>
+          <w:b/>
+          <w:bCs/>
+        </w:rPr>
+      </w:pPr>
+      <w:r>
+        <w:rPr>
+          <w:b/>
+          <w:bCs/>
+        </w:rPr>
+        <w:t xml:space="preserve">Semaine 28/03 – 03/04 : </w:t>
+      </w:r>
+    </w:p>
+    <w:p>
+      <w:pPr>
+        <w:pStyle w:val="Sansinterligne"/>
+        <w:numPr>
+          <w:ilvl w:val="0"/>
+          <w:numId w:val="3"/>
+        </w:numPr>
+      </w:pPr>
+      <w:r>
+        <w:t>Soudure de l’alim</w:t>
+      </w:r>
+    </w:p>
+    <w:p>
+      <w:pPr>
+        <w:pStyle w:val="Sansinterligne"/>
+        <w:numPr>
+          <w:ilvl w:val="0"/>
+          <w:numId w:val="3"/>
+        </w:numPr>
+      </w:pPr>
+      <w:r>
+        <w:t>Intégration de l’alim (pile) au circuit</w:t>
+      </w:r>
+    </w:p>
+    <w:p>
+      <w:pPr>
+        <w:pStyle w:val="Sansinterligne"/>
+        <w:ind w:left="360"/>
+      </w:pPr>
+    </w:p>
+    <w:p>
+      <w:pPr>
+        <w:pStyle w:val="Sansinterligne"/>
+        <w:numPr>
+          <w:ilvl w:val="0"/>
+          <w:numId w:val="2"/>
+        </w:numPr>
+        <w:rPr>
+          <w:b/>
+          <w:bCs/>
+        </w:rPr>
+      </w:pPr>
+      <w:r>
+        <w:rPr>
+          <w:b/>
+          <w:bCs/>
+        </w:rPr>
+        <w:t xml:space="preserve">Semaine 04/04 - … : </w:t>
+      </w:r>
+    </w:p>
+    <w:p>
+      <w:pPr>
+        <w:pStyle w:val="Sansinterligne"/>
+        <w:numPr>
+          <w:ilvl w:val="0"/>
+          <w:numId w:val="3"/>
+        </w:numPr>
+      </w:pPr>
+      <w:r>
+        <w:t>Recherches ESP</w:t>
+      </w:r>
+    </w:p>
+    <w:p>
+      <w:pPr>
+        <w:pStyle w:val="Sansinterligne"/>
+      </w:pPr>
+    </w:p>
+    <w:p>
+      <w:pPr>
+        <w:pStyle w:val="Sansinterligne"/>
+        <w:numPr>
+          <w:ilvl w:val="0"/>
+          <w:numId w:val="2"/>
+        </w:numPr>
+        <w:rPr>
+          <w:b/>
+          <w:bCs/>
+        </w:rPr>
+      </w:pPr>
+      <w:r>
+        <w:rPr>
+          <w:b/>
+          <w:bCs/>
+        </w:rPr>
+        <w:t xml:space="preserve">Semaine 11/04 – 17/04 : </w:t>
+      </w:r>
+    </w:p>
+    <w:p>
+      <w:pPr>
+        <w:pStyle w:val="Sansinterligne"/>
+        <w:numPr>
+          <w:ilvl w:val="0"/>
+          <w:numId w:val="3"/>
+        </w:numPr>
+      </w:pPr>
+      <w:r>
+        <w:t>L’ESP se connecte à internet via les commandes AT</w:t>
       </w:r>
     </w:p>
     <w:p>
@@ -370,30 +508,10 @@
         <w:t xml:space="preserve">Tant qu’on secoue le dé, </w:t>
       </w:r>
       <w:r>
-        <w:t xml:space="preserve">il ne lance pas le </w:t>
-      </w:r>
-      <w:proofErr w:type="gramStart"/>
-      <w:r>
-        <w:t xml:space="preserve">rand </w:t>
-      </w:r>
-      <w:r>
-        <w:t xml:space="preserve"> -</w:t>
-      </w:r>
-      <w:proofErr w:type="gramEnd"/>
-      <w:r>
-        <w:t>&gt; animation en conséquence</w:t>
-      </w:r>
-    </w:p>
-    <w:p>
-      <w:pPr>
-        <w:pStyle w:val="Sansinterligne"/>
-        <w:numPr>
-          <w:ilvl w:val="0"/>
-          <w:numId w:val="2"/>
-        </w:numPr>
-      </w:pPr>
-      <w:r>
-        <w:t>Electronique :</w:t>
+        <w:t xml:space="preserve">il ne lance pas le rand </w:t>
+      </w:r>
+      <w:r>
+        <w:t xml:space="preserve"> -&gt; animation en conséquence</w:t>
       </w:r>
     </w:p>
     <w:p>
@@ -405,7 +523,19 @@
         </w:numPr>
       </w:pPr>
       <w:r>
-        <w:t>Intégrer l’alim par batterie</w:t>
+        <w:t>Récupérer le résultat du rand sur l’ESP</w:t>
+      </w:r>
+    </w:p>
+    <w:p>
+      <w:pPr>
+        <w:pStyle w:val="Sansinterligne"/>
+        <w:numPr>
+          <w:ilvl w:val="0"/>
+          <w:numId w:val="2"/>
+        </w:numPr>
+      </w:pPr>
+      <w:r>
+        <w:t>Electronique :</w:t>
       </w:r>
     </w:p>
     <w:p>
@@ -454,7 +584,46 @@
         </w:numPr>
       </w:pPr>
       <w:r>
-        <w:t>Récupérer la liste des gens dans un channel vocal et init une partie</w:t>
+        <w:t>Web api</w:t>
+      </w:r>
+    </w:p>
+    <w:p>
+      <w:pPr>
+        <w:pStyle w:val="Sansinterligne"/>
+        <w:numPr>
+          <w:ilvl w:val="0"/>
+          <w:numId w:val="2"/>
+        </w:numPr>
+      </w:pPr>
+      <w:r>
+        <w:t>Agit en tant que serveur</w:t>
+      </w:r>
+    </w:p>
+    <w:p>
+      <w:pPr>
+        <w:pStyle w:val="Sansinterligne"/>
+        <w:numPr>
+          <w:ilvl w:val="0"/>
+          <w:numId w:val="2"/>
+        </w:numPr>
+      </w:pPr>
+      <w:r>
+        <w:t>ESP client, se co</w:t>
+      </w:r>
+      <w:r>
+        <w:t>nnecter</w:t>
+      </w:r>
+      <w:r>
+        <w:t xml:space="preserve"> au bot via une </w:t>
+      </w:r>
+      <w:r>
+        <w:t>rest</w:t>
+      </w:r>
+      <w:r>
+        <w:t xml:space="preserve"> api</w:t>
+      </w:r>
+      <w:r>
+        <w:t xml:space="preserve"> -&gt; faire un POST depuis l’esp vers cette adresse</w:t>
       </w:r>
     </w:p>
     <w:p>
@@ -551,6 +720,9 @@
       </w:pPr>
       <w:r>
         <w:t>Resistance 10k</w:t>
+      </w:r>
+      <w:r>
+        <w:t xml:space="preserve"> x3</w:t>
       </w:r>
     </w:p>
     <w:p>
@@ -688,7 +860,7 @@
 </file>
 
 <file path=word/numbering.xml><?xml version="1.0" encoding="utf-8"?>
-<w:numbering xmlns:wpc="http://schemas.microsoft.com/office/word/2010/wordprocessingCanvas" xmlns:cx="http://schemas.microsoft.com/office/drawing/2014/chartex" xmlns:cx1="http://schemas.microsoft.com/office/drawing/2015/9/8/chartex" xmlns:cx2="http://schemas.microsoft.com/office/drawing/2015/10/21/chartex" xmlns:cx3="http://schemas.microsoft.com/office/drawing/2016/5/9/chartex" xmlns:cx4="http://schemas.microsoft.com/office/drawing/2016/5/10/chartex" xmlns:cx5="http://schemas.microsoft.com/office/drawing/2016/5/11/chartex" xmlns:cx6="http://schemas.microsoft.com/office/drawing/2016/5/12/chartex" xmlns:cx7="http://schemas.microsoft.com/office/drawing/2016/5/13/chartex" xmlns:cx8="http://schemas.microsoft.com/office/drawing/2016/5/14/chartex" xmlns:mc="http://schemas.openxmlformats.org/markup-compatibility/2006" xmlns:aink="http://schemas.microsoft.com/office/drawing/2016/ink" xmlns:am3d="http://schemas.microsoft.com/office/drawing/2017/model3d" xmlns:o="urn:schemas-microsoft-com:office:office" xmlns:r="http://schemas.openxmlformats.org/officeDocument/2006/relationships" xmlns:m="http://schemas.openxmlformats.org/officeDocument/2006/math" xmlns:v="urn:schemas-microsoft-com:vml" xmlns:wp14="http://schemas.microsoft.com/office/word/2010/wordprocessingDrawing" xmlns:wp="http://schemas.openxmlformats.org/drawingml/2006/wordprocessingDrawing" xmlns:w10="urn:schemas-microsoft-com:office:word" xmlns:w="http://schemas.openxmlformats.org/wordprocessingml/2006/main" xmlns:w14="http://schemas.microsoft.com/office/word/2010/wordml" xmlns:w15="http://schemas.microsoft.com/office/word/2012/wordml" xmlns:w16cex="http://schemas.microsoft.com/office/word/2018/wordml/cex" xmlns:w16cid="http://schemas.microsoft.com/office/word/2016/wordml/cid" xmlns:w16="http://schemas.microsoft.com/office/word/2018/wordml" xmlns:w16sdtdh="http://schemas.microsoft.com/office/word/2020/wordml/sdtdatahash" xmlns:w16se="http://schemas.microsoft.com/office/word/2015/wordml/symex" xmlns:wpg="http://schemas.microsoft.com/office/word/2010/wordprocessingGroup" xmlns:wpi="http://schemas.microsoft.com/office/word/2010/wordprocessingInk" xmlns:wne="http://schemas.microsoft.com/office/word/2006/wordml" xmlns:wps="http://schemas.microsoft.com/office/word/2010/wordprocessingShape" mc:Ignorable="w14 w15 w16se w16cid w16 w16cex w16sdtdh wp14">
+<w:numbering xmlns:wpc="http://schemas.microsoft.com/office/word/2010/wordprocessingCanvas" xmlns:cx="http://schemas.microsoft.com/office/drawing/2014/chartex" xmlns:cx1="http://schemas.microsoft.com/office/drawing/2015/9/8/chartex" xmlns:cx2="http://schemas.microsoft.com/office/drawing/2015/10/21/chartex" xmlns:cx3="http://schemas.microsoft.com/office/drawing/2016/5/9/chartex" xmlns:cx4="http://schemas.microsoft.com/office/drawing/2016/5/10/chartex" xmlns:cx5="http://schemas.microsoft.com/office/drawing/2016/5/11/chartex" xmlns:cx6="http://schemas.microsoft.com/office/drawing/2016/5/12/chartex" xmlns:cx7="http://schemas.microsoft.com/office/drawing/2016/5/13/chartex" xmlns:cx8="http://schemas.microsoft.com/office/drawing/2016/5/14/chartex" xmlns:mc="http://schemas.openxmlformats.org/markup-compatibility/2006" xmlns:aink="http://schemas.microsoft.com/office/drawing/2016/ink" xmlns:am3d="http://schemas.microsoft.com/office/drawing/2017/model3d" xmlns:o="urn:schemas-microsoft-com:office:office" xmlns:oel="http://schemas.microsoft.com/office/2019/extlst" xmlns:r="http://schemas.openxmlformats.org/officeDocument/2006/relationships" xmlns:m="http://schemas.openxmlformats.org/officeDocument/2006/math" xmlns:v="urn:schemas-microsoft-com:vml" xmlns:wp14="http://schemas.microsoft.com/office/word/2010/wordprocessingDrawing" xmlns:wp="http://schemas.openxmlformats.org/drawingml/2006/wordprocessingDrawing" xmlns:w10="urn:schemas-microsoft-com:office:word" xmlns:w="http://schemas.openxmlformats.org/wordprocessingml/2006/main" xmlns:w14="http://schemas.microsoft.com/office/word/2010/wordml" xmlns:w15="http://schemas.microsoft.com/office/word/2012/wordml" xmlns:w16cex="http://schemas.microsoft.com/office/word/2018/wordml/cex" xmlns:w16cid="http://schemas.microsoft.com/office/word/2016/wordml/cid" xmlns:w16="http://schemas.microsoft.com/office/word/2018/wordml" xmlns:w16sdtdh="http://schemas.microsoft.com/office/word/2020/wordml/sdtdatahash" xmlns:w16se="http://schemas.microsoft.com/office/word/2015/wordml/symex" xmlns:wpg="http://schemas.microsoft.com/office/word/2010/wordprocessingGroup" xmlns:wpi="http://schemas.microsoft.com/office/word/2010/wordprocessingInk" xmlns:wne="http://schemas.microsoft.com/office/word/2006/wordml" xmlns:wps="http://schemas.microsoft.com/office/word/2010/wordprocessingShape" mc:Ignorable="w14 w15 w16se w16cid w16 w16cex w16sdtdh wp14">
   <w:abstractNum w:abstractNumId="0" w15:restartNumberingAfterBreak="0">
     <w:nsid w:val="02034C77"/>
     <w:multiLevelType w:val="hybridMultilevel"/>
@@ -1249,19 +1421,19 @@
       </w:rPr>
     </w:lvl>
   </w:abstractNum>
-  <w:num w:numId="1">
+  <w:num w:numId="1" w16cid:durableId="1507406733">
     <w:abstractNumId w:val="1"/>
   </w:num>
-  <w:num w:numId="2">
+  <w:num w:numId="2" w16cid:durableId="580288446">
     <w:abstractNumId w:val="3"/>
   </w:num>
-  <w:num w:numId="3">
+  <w:num w:numId="3" w16cid:durableId="1205098331">
     <w:abstractNumId w:val="0"/>
   </w:num>
-  <w:num w:numId="4">
+  <w:num w:numId="4" w16cid:durableId="401292048">
     <w:abstractNumId w:val="4"/>
   </w:num>
-  <w:num w:numId="5">
+  <w:num w:numId="5" w16cid:durableId="841243696">
     <w:abstractNumId w:val="2"/>
   </w:num>
 </w:numbering>

</xml_diff>

<commit_message>
add working esp and arduino and dice
</commit_message>
<xml_diff>
--- a/Arduino/Carnet de bord.docx
+++ b/Arduino/Carnet de bord.docx
@@ -4,7 +4,7 @@
   <w:body>
     <w:p>
       <w:pPr>
-        <w:pStyle w:val="Sansinterligne"/>
+        <w:pStyle w:val="NoSpacing"/>
         <w:jc w:val="center"/>
         <w:rPr>
           <w:b/>
@@ -29,17 +29,17 @@
     </w:p>
     <w:p>
       <w:pPr>
-        <w:pStyle w:val="Sansinterligne"/>
-      </w:pPr>
-    </w:p>
-    <w:p>
-      <w:pPr>
-        <w:pStyle w:val="Sansinterligne"/>
-      </w:pPr>
-    </w:p>
-    <w:p>
-      <w:pPr>
-        <w:pStyle w:val="Sansinterligne"/>
+        <w:pStyle w:val="NoSpacing"/>
+      </w:pPr>
+    </w:p>
+    <w:p>
+      <w:pPr>
+        <w:pStyle w:val="NoSpacing"/>
+      </w:pPr>
+    </w:p>
+    <w:p>
+      <w:pPr>
+        <w:pStyle w:val="NoSpacing"/>
         <w:numPr>
           <w:ilvl w:val="0"/>
           <w:numId w:val="2"/>
@@ -59,7 +59,7 @@
     </w:p>
     <w:p>
       <w:pPr>
-        <w:pStyle w:val="Sansinterligne"/>
+        <w:pStyle w:val="NoSpacing"/>
         <w:numPr>
           <w:ilvl w:val="0"/>
           <w:numId w:val="4"/>
@@ -71,7 +71,7 @@
     </w:p>
     <w:p>
       <w:pPr>
-        <w:pStyle w:val="Sansinterligne"/>
+        <w:pStyle w:val="NoSpacing"/>
         <w:numPr>
           <w:ilvl w:val="0"/>
           <w:numId w:val="4"/>
@@ -83,7 +83,7 @@
     </w:p>
     <w:p>
       <w:pPr>
-        <w:pStyle w:val="Sansinterligne"/>
+        <w:pStyle w:val="NoSpacing"/>
         <w:numPr>
           <w:ilvl w:val="0"/>
           <w:numId w:val="4"/>
@@ -95,7 +95,7 @@
     </w:p>
     <w:p>
       <w:pPr>
-        <w:pStyle w:val="Sansinterligne"/>
+        <w:pStyle w:val="NoSpacing"/>
         <w:numPr>
           <w:ilvl w:val="0"/>
           <w:numId w:val="4"/>
@@ -107,7 +107,7 @@
     </w:p>
     <w:p>
       <w:pPr>
-        <w:pStyle w:val="Sansinterligne"/>
+        <w:pStyle w:val="NoSpacing"/>
         <w:numPr>
           <w:ilvl w:val="1"/>
           <w:numId w:val="4"/>
@@ -122,7 +122,7 @@
     </w:p>
     <w:p>
       <w:pPr>
-        <w:pStyle w:val="Sansinterligne"/>
+        <w:pStyle w:val="NoSpacing"/>
         <w:numPr>
           <w:ilvl w:val="1"/>
           <w:numId w:val="4"/>
@@ -134,12 +134,12 @@
     </w:p>
     <w:p>
       <w:pPr>
-        <w:pStyle w:val="Sansinterligne"/>
-      </w:pPr>
-    </w:p>
-    <w:p>
-      <w:pPr>
-        <w:pStyle w:val="Sansinterligne"/>
+        <w:pStyle w:val="NoSpacing"/>
+      </w:pPr>
+    </w:p>
+    <w:p>
+      <w:pPr>
+        <w:pStyle w:val="NoSpacing"/>
         <w:numPr>
           <w:ilvl w:val="0"/>
           <w:numId w:val="2"/>
@@ -159,7 +159,7 @@
     </w:p>
     <w:p>
       <w:pPr>
-        <w:pStyle w:val="Sansinterligne"/>
+        <w:pStyle w:val="NoSpacing"/>
         <w:numPr>
           <w:ilvl w:val="0"/>
           <w:numId w:val="3"/>
@@ -174,7 +174,7 @@
     </w:p>
     <w:p>
       <w:pPr>
-        <w:pStyle w:val="Sansinterligne"/>
+        <w:pStyle w:val="NoSpacing"/>
         <w:numPr>
           <w:ilvl w:val="0"/>
           <w:numId w:val="3"/>
@@ -186,7 +186,7 @@
     </w:p>
     <w:p>
       <w:pPr>
-        <w:pStyle w:val="Sansinterligne"/>
+        <w:pStyle w:val="NoSpacing"/>
         <w:numPr>
           <w:ilvl w:val="0"/>
           <w:numId w:val="3"/>
@@ -198,7 +198,7 @@
     </w:p>
     <w:p>
       <w:pPr>
-        <w:pStyle w:val="Sansinterligne"/>
+        <w:pStyle w:val="NoSpacing"/>
         <w:numPr>
           <w:ilvl w:val="0"/>
           <w:numId w:val="3"/>
@@ -210,12 +210,12 @@
     </w:p>
     <w:p>
       <w:pPr>
-        <w:pStyle w:val="Sansinterligne"/>
-      </w:pPr>
-    </w:p>
-    <w:p>
-      <w:pPr>
-        <w:pStyle w:val="Sansinterligne"/>
+        <w:pStyle w:val="NoSpacing"/>
+      </w:pPr>
+    </w:p>
+    <w:p>
+      <w:pPr>
+        <w:pStyle w:val="NoSpacing"/>
         <w:numPr>
           <w:ilvl w:val="0"/>
           <w:numId w:val="2"/>
@@ -249,7 +249,7 @@
     </w:p>
     <w:p>
       <w:pPr>
-        <w:pStyle w:val="Sansinterligne"/>
+        <w:pStyle w:val="NoSpacing"/>
         <w:numPr>
           <w:ilvl w:val="0"/>
           <w:numId w:val="3"/>
@@ -261,7 +261,7 @@
     </w:p>
     <w:p>
       <w:pPr>
-        <w:pStyle w:val="Sansinterligne"/>
+        <w:pStyle w:val="NoSpacing"/>
         <w:numPr>
           <w:ilvl w:val="0"/>
           <w:numId w:val="3"/>
@@ -273,7 +273,7 @@
     </w:p>
     <w:p>
       <w:pPr>
-        <w:pStyle w:val="Sansinterligne"/>
+        <w:pStyle w:val="NoSpacing"/>
         <w:numPr>
           <w:ilvl w:val="0"/>
           <w:numId w:val="3"/>
@@ -285,12 +285,12 @@
     </w:p>
     <w:p>
       <w:pPr>
-        <w:pStyle w:val="Sansinterligne"/>
-      </w:pPr>
-    </w:p>
-    <w:p>
-      <w:pPr>
-        <w:pStyle w:val="Sansinterligne"/>
+        <w:pStyle w:val="NoSpacing"/>
+      </w:pPr>
+    </w:p>
+    <w:p>
+      <w:pPr>
+        <w:pStyle w:val="NoSpacing"/>
         <w:numPr>
           <w:ilvl w:val="0"/>
           <w:numId w:val="2"/>
@@ -310,7 +310,7 @@
     </w:p>
     <w:p>
       <w:pPr>
-        <w:pStyle w:val="Sansinterligne"/>
+        <w:pStyle w:val="NoSpacing"/>
         <w:numPr>
           <w:ilvl w:val="0"/>
           <w:numId w:val="3"/>
@@ -322,7 +322,7 @@
     </w:p>
     <w:p>
       <w:pPr>
-        <w:pStyle w:val="Sansinterligne"/>
+        <w:pStyle w:val="NoSpacing"/>
         <w:numPr>
           <w:ilvl w:val="0"/>
           <w:numId w:val="3"/>
@@ -334,13 +334,13 @@
     </w:p>
     <w:p>
       <w:pPr>
-        <w:pStyle w:val="Sansinterligne"/>
+        <w:pStyle w:val="NoSpacing"/>
         <w:ind w:left="360"/>
       </w:pPr>
     </w:p>
     <w:p>
       <w:pPr>
-        <w:pStyle w:val="Sansinterligne"/>
+        <w:pStyle w:val="NoSpacing"/>
         <w:numPr>
           <w:ilvl w:val="0"/>
           <w:numId w:val="2"/>
@@ -360,7 +360,7 @@
     </w:p>
     <w:p>
       <w:pPr>
-        <w:pStyle w:val="Sansinterligne"/>
+        <w:pStyle w:val="NoSpacing"/>
         <w:numPr>
           <w:ilvl w:val="0"/>
           <w:numId w:val="3"/>
@@ -372,12 +372,12 @@
     </w:p>
     <w:p>
       <w:pPr>
-        <w:pStyle w:val="Sansinterligne"/>
-      </w:pPr>
-    </w:p>
-    <w:p>
-      <w:pPr>
-        <w:pStyle w:val="Sansinterligne"/>
+        <w:pStyle w:val="NoSpacing"/>
+      </w:pPr>
+    </w:p>
+    <w:p>
+      <w:pPr>
+        <w:pStyle w:val="NoSpacing"/>
         <w:numPr>
           <w:ilvl w:val="0"/>
           <w:numId w:val="2"/>
@@ -397,7 +397,7 @@
     </w:p>
     <w:p>
       <w:pPr>
-        <w:pStyle w:val="Sansinterligne"/>
+        <w:pStyle w:val="NoSpacing"/>
         <w:numPr>
           <w:ilvl w:val="0"/>
           <w:numId w:val="3"/>
@@ -409,7 +409,57 @@
     </w:p>
     <w:p>
       <w:pPr>
-        <w:pStyle w:val="Sansinterligne"/>
+        <w:pStyle w:val="NoSpacing"/>
+      </w:pPr>
+    </w:p>
+    <w:p>
+      <w:pPr>
+        <w:pStyle w:val="NoSpacing"/>
+        <w:numPr>
+          <w:ilvl w:val="0"/>
+          <w:numId w:val="2"/>
+        </w:numPr>
+      </w:pPr>
+      <w:r>
+        <w:t>Semaine 6/06 - 12/06</w:t>
+      </w:r>
+    </w:p>
+    <w:p>
+      <w:pPr>
+        <w:pStyle w:val="NoSpacing"/>
+        <w:numPr>
+          <w:ilvl w:val="0"/>
+          <w:numId w:val="3"/>
+        </w:numPr>
+      </w:pPr>
+      <w:r>
+        <w:t xml:space="preserve">Le bot </w:t>
+      </w:r>
+      <w:r>
+        <w:t>répond</w:t>
+      </w:r>
+      <w:r>
+        <w:t xml:space="preserve"> aux commandes GET d’un client</w:t>
+      </w:r>
+      <w:r>
+        <w:t xml:space="preserve"> (Commande qui sera envoyée par l’ESP)</w:t>
+      </w:r>
+    </w:p>
+    <w:p>
+      <w:pPr>
+        <w:pStyle w:val="NoSpacing"/>
+        <w:numPr>
+          <w:ilvl w:val="0"/>
+          <w:numId w:val="3"/>
+        </w:numPr>
+      </w:pPr>
+      <w:r>
+        <w:t>Mise en place du Bot discord sur un serveur OVH</w:t>
+      </w:r>
+    </w:p>
+    <w:p>
+      <w:pPr>
+        <w:pStyle w:val="NoSpacing"/>
         <w:pBdr>
           <w:bottom w:val="single" w:sz="12" w:space="1" w:color="auto"/>
         </w:pBdr>
@@ -417,12 +467,12 @@
     </w:p>
     <w:p>
       <w:pPr>
-        <w:pStyle w:val="Sansinterligne"/>
-      </w:pPr>
-    </w:p>
-    <w:p>
-      <w:pPr>
-        <w:pStyle w:val="Sansinterligne"/>
+        <w:pStyle w:val="NoSpacing"/>
+      </w:pPr>
+    </w:p>
+    <w:p>
+      <w:pPr>
+        <w:pStyle w:val="NoSpacing"/>
         <w:rPr>
           <w:b/>
           <w:bCs/>
@@ -446,7 +496,7 @@
     </w:p>
     <w:p>
       <w:pPr>
-        <w:pStyle w:val="Sansinterligne"/>
+        <w:pStyle w:val="NoSpacing"/>
         <w:rPr>
           <w:b/>
           <w:bCs/>
@@ -462,7 +512,7 @@
     </w:p>
     <w:p>
       <w:pPr>
-        <w:pStyle w:val="Sansinterligne"/>
+        <w:pStyle w:val="NoSpacing"/>
         <w:numPr>
           <w:ilvl w:val="0"/>
           <w:numId w:val="2"/>
@@ -474,7 +524,7 @@
     </w:p>
     <w:p>
       <w:pPr>
-        <w:pStyle w:val="Sansinterligne"/>
+        <w:pStyle w:val="NoSpacing"/>
         <w:numPr>
           <w:ilvl w:val="1"/>
           <w:numId w:val="2"/>
@@ -486,7 +536,7 @@
     </w:p>
     <w:p>
       <w:pPr>
-        <w:pStyle w:val="Sansinterligne"/>
+        <w:pStyle w:val="NoSpacing"/>
         <w:numPr>
           <w:ilvl w:val="1"/>
           <w:numId w:val="2"/>
@@ -498,7 +548,7 @@
     </w:p>
     <w:p>
       <w:pPr>
-        <w:pStyle w:val="Sansinterligne"/>
+        <w:pStyle w:val="NoSpacing"/>
         <w:numPr>
           <w:ilvl w:val="1"/>
           <w:numId w:val="2"/>
@@ -516,7 +566,7 @@
     </w:p>
     <w:p>
       <w:pPr>
-        <w:pStyle w:val="Sansinterligne"/>
+        <w:pStyle w:val="NoSpacing"/>
         <w:numPr>
           <w:ilvl w:val="1"/>
           <w:numId w:val="2"/>
@@ -528,7 +578,7 @@
     </w:p>
     <w:p>
       <w:pPr>
-        <w:pStyle w:val="Sansinterligne"/>
+        <w:pStyle w:val="NoSpacing"/>
         <w:numPr>
           <w:ilvl w:val="0"/>
           <w:numId w:val="2"/>
@@ -540,7 +590,7 @@
     </w:p>
     <w:p>
       <w:pPr>
-        <w:pStyle w:val="Sansinterligne"/>
+        <w:pStyle w:val="NoSpacing"/>
         <w:numPr>
           <w:ilvl w:val="1"/>
           <w:numId w:val="2"/>
@@ -552,16 +602,16 @@
     </w:p>
     <w:p>
       <w:pPr>
-        <w:pStyle w:val="Sansinterligne"/>
-        <w:rPr>
-          <w:b/>
-          <w:bCs/>
-        </w:rPr>
-      </w:pPr>
-    </w:p>
-    <w:p>
-      <w:pPr>
-        <w:pStyle w:val="Sansinterligne"/>
+        <w:pStyle w:val="NoSpacing"/>
+        <w:rPr>
+          <w:b/>
+          <w:bCs/>
+        </w:rPr>
+      </w:pPr>
+    </w:p>
+    <w:p>
+      <w:pPr>
+        <w:pStyle w:val="NoSpacing"/>
         <w:rPr>
           <w:b/>
           <w:bCs/>
@@ -577,7 +627,7 @@
     </w:p>
     <w:p>
       <w:pPr>
-        <w:pStyle w:val="Sansinterligne"/>
+        <w:pStyle w:val="NoSpacing"/>
         <w:numPr>
           <w:ilvl w:val="0"/>
           <w:numId w:val="2"/>
@@ -589,19 +639,20 @@
     </w:p>
     <w:p>
       <w:pPr>
-        <w:pStyle w:val="Sansinterligne"/>
+        <w:pStyle w:val="NoSpacing"/>
         <w:numPr>
           <w:ilvl w:val="0"/>
           <w:numId w:val="2"/>
         </w:numPr>
       </w:pPr>
       <w:r>
+        <w:lastRenderedPageBreak/>
         <w:t>Agit en tant que serveur</w:t>
       </w:r>
     </w:p>
     <w:p>
       <w:pPr>
-        <w:pStyle w:val="Sansinterligne"/>
+        <w:pStyle w:val="NoSpacing"/>
         <w:numPr>
           <w:ilvl w:val="0"/>
           <w:numId w:val="2"/>
@@ -628,12 +679,12 @@
     </w:p>
     <w:p>
       <w:pPr>
-        <w:pStyle w:val="Sansinterligne"/>
-      </w:pPr>
-    </w:p>
-    <w:p>
-      <w:pPr>
-        <w:pStyle w:val="Sansinterligne"/>
+        <w:pStyle w:val="NoSpacing"/>
+      </w:pPr>
+    </w:p>
+    <w:p>
+      <w:pPr>
+        <w:pStyle w:val="NoSpacing"/>
         <w:pBdr>
           <w:bottom w:val="single" w:sz="12" w:space="1" w:color="auto"/>
         </w:pBdr>
@@ -641,12 +692,12 @@
     </w:p>
     <w:p>
       <w:pPr>
-        <w:pStyle w:val="Sansinterligne"/>
-      </w:pPr>
-    </w:p>
-    <w:p>
-      <w:pPr>
-        <w:pStyle w:val="Sansinterligne"/>
+        <w:pStyle w:val="NoSpacing"/>
+      </w:pPr>
+    </w:p>
+    <w:p>
+      <w:pPr>
+        <w:pStyle w:val="NoSpacing"/>
         <w:rPr>
           <w:b/>
           <w:bCs/>
@@ -664,7 +715,7 @@
     </w:p>
     <w:p>
       <w:pPr>
-        <w:pStyle w:val="Sansinterligne"/>
+        <w:pStyle w:val="NoSpacing"/>
         <w:numPr>
           <w:ilvl w:val="0"/>
           <w:numId w:val="5"/>
@@ -676,7 +727,7 @@
     </w:p>
     <w:p>
       <w:pPr>
-        <w:pStyle w:val="Sansinterligne"/>
+        <w:pStyle w:val="NoSpacing"/>
         <w:numPr>
           <w:ilvl w:val="0"/>
           <w:numId w:val="5"/>
@@ -688,7 +739,7 @@
     </w:p>
     <w:p>
       <w:pPr>
-        <w:pStyle w:val="Sansinterligne"/>
+        <w:pStyle w:val="NoSpacing"/>
         <w:numPr>
           <w:ilvl w:val="0"/>
           <w:numId w:val="5"/>
@@ -700,7 +751,7 @@
     </w:p>
     <w:p>
       <w:pPr>
-        <w:pStyle w:val="Sansinterligne"/>
+        <w:pStyle w:val="NoSpacing"/>
         <w:numPr>
           <w:ilvl w:val="0"/>
           <w:numId w:val="5"/>
@@ -712,7 +763,7 @@
     </w:p>
     <w:p>
       <w:pPr>
-        <w:pStyle w:val="Sansinterligne"/>
+        <w:pStyle w:val="NoSpacing"/>
         <w:numPr>
           <w:ilvl w:val="0"/>
           <w:numId w:val="5"/>
@@ -727,7 +778,7 @@
     </w:p>
     <w:p>
       <w:pPr>
-        <w:pStyle w:val="Sansinterligne"/>
+        <w:pStyle w:val="NoSpacing"/>
         <w:numPr>
           <w:ilvl w:val="0"/>
           <w:numId w:val="5"/>
@@ -739,7 +790,7 @@
     </w:p>
     <w:p>
       <w:pPr>
-        <w:pStyle w:val="Sansinterligne"/>
+        <w:pStyle w:val="NoSpacing"/>
         <w:numPr>
           <w:ilvl w:val="0"/>
           <w:numId w:val="5"/>
@@ -751,7 +802,7 @@
     </w:p>
     <w:p>
       <w:pPr>
-        <w:pStyle w:val="Sansinterligne"/>
+        <w:pStyle w:val="NoSpacing"/>
         <w:numPr>
           <w:ilvl w:val="0"/>
           <w:numId w:val="5"/>
@@ -763,7 +814,7 @@
     </w:p>
     <w:p>
       <w:pPr>
-        <w:pStyle w:val="Sansinterligne"/>
+        <w:pStyle w:val="NoSpacing"/>
         <w:numPr>
           <w:ilvl w:val="0"/>
           <w:numId w:val="5"/>
@@ -775,77 +826,77 @@
     </w:p>
     <w:p>
       <w:pPr>
-        <w:pStyle w:val="Sansinterligne"/>
-      </w:pPr>
-    </w:p>
-    <w:p>
-      <w:pPr>
-        <w:pStyle w:val="Sansinterligne"/>
-      </w:pPr>
-    </w:p>
-    <w:p>
-      <w:pPr>
-        <w:pStyle w:val="Sansinterligne"/>
-      </w:pPr>
-    </w:p>
-    <w:p>
-      <w:pPr>
-        <w:pStyle w:val="Sansinterligne"/>
-      </w:pPr>
-    </w:p>
-    <w:p>
-      <w:pPr>
-        <w:pStyle w:val="Sansinterligne"/>
-      </w:pPr>
-    </w:p>
-    <w:p>
-      <w:pPr>
-        <w:pStyle w:val="Sansinterligne"/>
-      </w:pPr>
-    </w:p>
-    <w:p>
-      <w:pPr>
-        <w:pStyle w:val="Sansinterligne"/>
-      </w:pPr>
-    </w:p>
-    <w:p>
-      <w:pPr>
-        <w:pStyle w:val="Sansinterligne"/>
-      </w:pPr>
-    </w:p>
-    <w:p>
-      <w:pPr>
-        <w:pStyle w:val="Sansinterligne"/>
-      </w:pPr>
-    </w:p>
-    <w:p>
-      <w:pPr>
-        <w:pStyle w:val="Sansinterligne"/>
-      </w:pPr>
-    </w:p>
-    <w:p>
-      <w:pPr>
-        <w:pStyle w:val="Sansinterligne"/>
-      </w:pPr>
-    </w:p>
-    <w:p>
-      <w:pPr>
-        <w:pStyle w:val="Sansinterligne"/>
-      </w:pPr>
-    </w:p>
-    <w:p>
-      <w:pPr>
-        <w:pStyle w:val="Sansinterligne"/>
-      </w:pPr>
-    </w:p>
-    <w:p>
-      <w:pPr>
-        <w:pStyle w:val="Sansinterligne"/>
-      </w:pPr>
-    </w:p>
-    <w:p>
-      <w:pPr>
-        <w:pStyle w:val="Sansinterligne"/>
+        <w:pStyle w:val="NoSpacing"/>
+      </w:pPr>
+    </w:p>
+    <w:p>
+      <w:pPr>
+        <w:pStyle w:val="NoSpacing"/>
+      </w:pPr>
+    </w:p>
+    <w:p>
+      <w:pPr>
+        <w:pStyle w:val="NoSpacing"/>
+      </w:pPr>
+    </w:p>
+    <w:p>
+      <w:pPr>
+        <w:pStyle w:val="NoSpacing"/>
+      </w:pPr>
+    </w:p>
+    <w:p>
+      <w:pPr>
+        <w:pStyle w:val="NoSpacing"/>
+      </w:pPr>
+    </w:p>
+    <w:p>
+      <w:pPr>
+        <w:pStyle w:val="NoSpacing"/>
+      </w:pPr>
+    </w:p>
+    <w:p>
+      <w:pPr>
+        <w:pStyle w:val="NoSpacing"/>
+      </w:pPr>
+    </w:p>
+    <w:p>
+      <w:pPr>
+        <w:pStyle w:val="NoSpacing"/>
+      </w:pPr>
+    </w:p>
+    <w:p>
+      <w:pPr>
+        <w:pStyle w:val="NoSpacing"/>
+      </w:pPr>
+    </w:p>
+    <w:p>
+      <w:pPr>
+        <w:pStyle w:val="NoSpacing"/>
+      </w:pPr>
+    </w:p>
+    <w:p>
+      <w:pPr>
+        <w:pStyle w:val="NoSpacing"/>
+      </w:pPr>
+    </w:p>
+    <w:p>
+      <w:pPr>
+        <w:pStyle w:val="NoSpacing"/>
+      </w:pPr>
+    </w:p>
+    <w:p>
+      <w:pPr>
+        <w:pStyle w:val="NoSpacing"/>
+      </w:pPr>
+    </w:p>
+    <w:p>
+      <w:pPr>
+        <w:pStyle w:val="NoSpacing"/>
+      </w:pPr>
+    </w:p>
+    <w:p>
+      <w:pPr>
+        <w:pStyle w:val="NoSpacing"/>
       </w:pPr>
     </w:p>
     <w:p/>
@@ -1841,13 +1892,13 @@
       <w:lang w:val="fr-FR"/>
     </w:rPr>
   </w:style>
-  <w:style w:type="character" w:default="1" w:styleId="Policepardfaut">
+  <w:style w:type="character" w:default="1" w:styleId="DefaultParagraphFont">
     <w:name w:val="Default Paragraph Font"/>
     <w:uiPriority w:val="1"/>
     <w:semiHidden/>
     <w:unhideWhenUsed/>
   </w:style>
-  <w:style w:type="table" w:default="1" w:styleId="TableauNormal">
+  <w:style w:type="table" w:default="1" w:styleId="TableNormal">
     <w:name w:val="Normal Table"/>
     <w:uiPriority w:val="99"/>
     <w:semiHidden/>
@@ -1862,13 +1913,13 @@
       </w:tblCellMar>
     </w:tblPr>
   </w:style>
-  <w:style w:type="numbering" w:default="1" w:styleId="Aucuneliste">
+  <w:style w:type="numbering" w:default="1" w:styleId="NoList">
     <w:name w:val="No List"/>
     <w:uiPriority w:val="99"/>
     <w:semiHidden/>
     <w:unhideWhenUsed/>
   </w:style>
-  <w:style w:type="paragraph" w:styleId="Paragraphedeliste">
+  <w:style w:type="paragraph" w:styleId="ListParagraph">
     <w:name w:val="List Paragraph"/>
     <w:basedOn w:val="Normal"/>
     <w:uiPriority w:val="34"/>
@@ -1879,7 +1930,7 @@
       <w:contextualSpacing/>
     </w:pPr>
   </w:style>
-  <w:style w:type="paragraph" w:styleId="Sansinterligne">
+  <w:style w:type="paragraph" w:styleId="NoSpacing">
     <w:name w:val="No Spacing"/>
     <w:uiPriority w:val="1"/>
     <w:qFormat/>

</xml_diff>